<commit_message>
updated lab05 report pdf with github repo link
</commit_message>
<xml_diff>
--- a/week 05/in-class lab5.docx
+++ b/week 05/in-class lab5.docx
@@ -96,15 +96,60 @@
       <w:pPr>
         <w:spacing w:after="0" w:line="259" w:lineRule="auto"/>
         <w:ind w:left="0" w:firstLine="0"/>
-      </w:pPr>
-      <w:proofErr w:type="spellStart"/>
+        <w:rPr>
+          <w:b/>
+          <w:bCs/>
+          <w:sz w:val="24"/>
+          <w:szCs w:val="24"/>
+        </w:rPr>
+      </w:pPr>
       <w:r>
-        <w:t>Github</w:t>
+        <w:rPr>
+          <w:b/>
+          <w:bCs/>
+          <w:sz w:val="24"/>
+          <w:szCs w:val="24"/>
+        </w:rPr>
+        <w:t xml:space="preserve">Github </w:t>
       </w:r>
-      <w:proofErr w:type="spellEnd"/>
       <w:r>
-        <w:t xml:space="preserve"> repository link: </w:t>
+        <w:rPr>
+          <w:b/>
+          <w:bCs/>
+          <w:sz w:val="24"/>
+          <w:szCs w:val="24"/>
+        </w:rPr>
+        <w:t>directory</w:t>
       </w:r>
+      <w:r>
+        <w:rPr>
+          <w:b/>
+          <w:bCs/>
+          <w:sz w:val="24"/>
+          <w:szCs w:val="24"/>
+        </w:rPr>
+        <w:t xml:space="preserve"> link: </w:t>
+      </w:r>
+    </w:p>
+    <w:p>
+      <w:pPr>
+        <w:spacing w:after="0" w:line="259" w:lineRule="auto"/>
+        <w:ind w:left="0" w:firstLine="0"/>
+        <w:rPr>
+          <w:sz w:val="20"/>
+          <w:szCs w:val="20"/>
+        </w:rPr>
+      </w:pPr>
+      <w:hyperlink r:id="rId5" w:history="1">
+        <w:r>
+          <w:rPr>
+            <w:rStyle w:val="Hyperlink"/>
+            <w:sz w:val="20"/>
+            <w:szCs w:val="20"/>
+          </w:rPr>
+          <w:t>https://github.com/veejask-41/210554M-CS-2023-Data_Structures_And_Algorithms/tree/main/week%2005</w:t>
+        </w:r>
+      </w:hyperlink>
     </w:p>
     <w:p>
       <w:pPr>
@@ -210,17 +255,8 @@
           <w:sz w:val="24"/>
           <w:szCs w:val="24"/>
         </w:rPr>
-        <w:t xml:space="preserve">ve quick sort algorithm in </w:t>
+        <w:t>ve quick sort algorithm in nanosecconds</w:t>
       </w:r>
-      <w:proofErr w:type="spellStart"/>
-      <w:r>
-        <w:rPr>
-          <w:sz w:val="24"/>
-          <w:szCs w:val="24"/>
-        </w:rPr>
-        <w:t>nanosecconds</w:t>
-      </w:r>
-      <w:proofErr w:type="spellEnd"/>
     </w:p>
     <w:p>
       <w:pPr>
@@ -273,19 +309,11 @@
                 <w:rFonts w:eastAsia="Times New Roman"/>
               </w:rPr>
             </w:pPr>
-            <w:proofErr w:type="spellStart"/>
-            <w:r>
-              <w:rPr>
-                <w:rFonts w:eastAsia="Times New Roman"/>
-              </w:rPr>
-              <w:t>arr</w:t>
-            </w:r>
-            <w:proofErr w:type="spellEnd"/>
-            <w:r>
-              <w:rPr>
-                <w:rFonts w:eastAsia="Times New Roman"/>
-              </w:rPr>
-              <w:t xml:space="preserve"> size</w:t>
+            <w:r>
+              <w:rPr>
+                <w:rFonts w:eastAsia="Times New Roman"/>
+              </w:rPr>
+              <w:t>arr size</w:t>
             </w:r>
           </w:p>
         </w:tc>
@@ -1458,19 +1486,11 @@
                 <w:rFonts w:eastAsia="Times New Roman"/>
               </w:rPr>
             </w:pPr>
-            <w:proofErr w:type="spellStart"/>
-            <w:r>
-              <w:rPr>
-                <w:rFonts w:eastAsia="Times New Roman"/>
-              </w:rPr>
-              <w:t>arr</w:t>
-            </w:r>
-            <w:proofErr w:type="spellEnd"/>
-            <w:r>
-              <w:rPr>
-                <w:rFonts w:eastAsia="Times New Roman"/>
-              </w:rPr>
-              <w:t xml:space="preserve"> size</w:t>
+            <w:r>
+              <w:rPr>
+                <w:rFonts w:eastAsia="Times New Roman"/>
+              </w:rPr>
+              <w:t>arr size</w:t>
             </w:r>
           </w:p>
         </w:tc>
@@ -2639,19 +2659,11 @@
                 <w:rFonts w:eastAsia="Times New Roman"/>
               </w:rPr>
             </w:pPr>
-            <w:proofErr w:type="spellStart"/>
-            <w:r>
-              <w:rPr>
-                <w:rFonts w:eastAsia="Times New Roman"/>
-              </w:rPr>
-              <w:t>arr</w:t>
-            </w:r>
-            <w:proofErr w:type="spellEnd"/>
-            <w:r>
-              <w:rPr>
-                <w:rFonts w:eastAsia="Times New Roman"/>
-              </w:rPr>
-              <w:t xml:space="preserve"> </w:t>
+            <w:r>
+              <w:rPr>
+                <w:rFonts w:eastAsia="Times New Roman"/>
+              </w:rPr>
+              <w:t xml:space="preserve">arr </w:t>
             </w:r>
             <w:r>
               <w:rPr>
@@ -3162,7 +3174,7 @@
                     </pic:cNvPicPr>
                   </pic:nvPicPr>
                   <pic:blipFill>
-                    <a:blip r:embed="rId5">
+                    <a:blip r:embed="rId6">
                       <a:extLst>
                         <a:ext uri="{28A0092B-C50C-407E-A947-70E740481C1C}">
                           <a14:useLocalDpi xmlns:a14="http://schemas.microsoft.com/office/drawing/2010/main" val="0"/>
@@ -3264,18 +3276,10 @@
         <w:t>In some cases iterative algorithm is taking a longer time to sort the array, the array which was inputted was already partially sorted can be a valid reason for that because recursive algorithm works more efficient for partially sorted arrays than iterative algorithm</w:t>
       </w:r>
       <w:r>
-        <w:t xml:space="preserve"> as it is using divide and conquer method, partitioning the whole </w:t>
-      </w:r>
-      <w:proofErr w:type="spellStart"/>
-      <w:r>
-        <w:t>array.</w:t>
+        <w:t xml:space="preserve"> as it is using divide and conquer method, partitioning the whole array.</w:t>
       </w:r>
       <w:r>
-        <w:t>And</w:t>
-      </w:r>
-      <w:proofErr w:type="spellEnd"/>
-      <w:r>
-        <w:t xml:space="preserve"> for largest input sizes with worst cases, the iterative algorithm will be faster as it is avoiding the stack overhead unlike recursive algorithm.</w:t>
+        <w:t>And for largest input sizes with worst cases, the iterative algorithm will be faster as it is avoiding the stack overhead unlike recursive algorithm.</w:t>
       </w:r>
     </w:p>
     <w:p>
@@ -3298,18 +3302,10 @@
         <w:t>have same worst and average case time comp</w:t>
       </w:r>
       <w:r>
-        <w:t>lexity of o(</w:t>
-      </w:r>
-      <w:proofErr w:type="spellStart"/>
-      <w:r>
-        <w:t>n</w:t>
+        <w:t>lexity of o(n</w:t>
       </w:r>
       <w:r>
-        <w:t>.logn</w:t>
-      </w:r>
-      <w:proofErr w:type="spellEnd"/>
-      <w:r>
-        <w:t>) and</w:t>
+        <w:t>.logn) and</w:t>
       </w:r>
       <w:r>
         <w:t xml:space="preserve"> o(</w:t>
@@ -3460,6 +3456,9 @@
         <w:jc w:val="center"/>
       </w:pPr>
       <w:r>
+        <w:rPr>
+          <w:noProof/>
+        </w:rPr>
         <w:drawing>
           <wp:inline distT="0" distB="0" distL="0" distR="0" wp14:anchorId="012742A5" wp14:editId="5A345F7A">
             <wp:extent cx="3970364" cy="1249788"/>
@@ -3476,7 +3475,7 @@
                     <pic:cNvPicPr/>
                   </pic:nvPicPr>
                   <pic:blipFill>
-                    <a:blip r:embed="rId6"/>
+                    <a:blip r:embed="rId7"/>
                     <a:stretch>
                       <a:fillRect/>
                     </a:stretch>
@@ -4397,6 +4396,29 @@
       </w:tblCellMar>
     </w:tblPr>
   </w:style>
+  <w:style w:type="character" w:styleId="Hyperlink">
+    <w:name w:val="Hyperlink"/>
+    <w:basedOn w:val="DefaultParagraphFont"/>
+    <w:uiPriority w:val="99"/>
+    <w:unhideWhenUsed/>
+    <w:rsid w:val="00F453CB"/>
+    <w:rPr>
+      <w:color w:val="0563C1" w:themeColor="hyperlink"/>
+      <w:u w:val="single"/>
+    </w:rPr>
+  </w:style>
+  <w:style w:type="character" w:styleId="UnresolvedMention">
+    <w:name w:val="Unresolved Mention"/>
+    <w:basedOn w:val="DefaultParagraphFont"/>
+    <w:uiPriority w:val="99"/>
+    <w:semiHidden/>
+    <w:unhideWhenUsed/>
+    <w:rsid w:val="00F453CB"/>
+    <w:rPr>
+      <w:color w:val="605E5C"/>
+      <w:shd w:val="clear" w:color="auto" w:fill="E1DFDD"/>
+    </w:rPr>
+  </w:style>
 </w:styles>
 </file>
 

</xml_diff>